<commit_message>
Contract order in template bugfix
</commit_message>
<xml_diff>
--- a/public/files/contract_order_in_template.docx
+++ b/public/files/contract_order_in_template.docx
@@ -83,6 +83,14 @@
         <w:gridCol w:w="6048"/>
       </w:tblGrid>
       <w:tr>
+        <w:tblPrEx>
+          <w:tblCellMar>
+            <w:top w:w="0" w:type="dxa"/>
+            <w:left w:w="108" w:type="dxa"/>
+            <w:bottom w:w="0" w:type="dxa"/>
+            <w:right w:w="108" w:type="dxa"/>
+          </w:tblCellMar>
+        </w:tblPrEx>
         <w:trPr>
           <w:trHeight w:val="8245" w:hRule="atLeast"/>
         </w:trPr>
@@ -2022,7 +2030,26 @@
                 <w:sz w:val="20"/>
                 <w:szCs w:val="20"/>
               </w:rPr>
-              <w:t xml:space="preserve">   Գումարը                     ${amount}             դրամ</w:t>
+              <w:t xml:space="preserve">   Գումարը                     ${amount</w:t>
+            </w:r>
+            <w:r>
+              <w:rPr>
+                <w:rFonts w:hint="default" w:ascii="Sylfaen" w:hAnsi="Sylfaen" w:cs="Sylfaen"/>
+                <w:sz w:val="20"/>
+                <w:szCs w:val="20"/>
+                <w:lang w:val="en-US"/>
+              </w:rPr>
+              <w:t>2</w:t>
+            </w:r>
+            <w:bookmarkStart w:id="1" w:name="_GoBack"/>
+            <w:bookmarkEnd w:id="1"/>
+            <w:r>
+              <w:rPr>
+                <w:rFonts w:ascii="Sylfaen" w:hAnsi="Sylfaen" w:cs="Sylfaen"/>
+                <w:sz w:val="20"/>
+                <w:szCs w:val="20"/>
+              </w:rPr>
+              <w:t>}             դրամ</w:t>
             </w:r>
           </w:p>
           <w:p>
@@ -2400,8 +2427,6 @@
           <w:szCs w:val="14"/>
         </w:rPr>
       </w:pPr>
-      <w:bookmarkStart w:id="1" w:name="_GoBack"/>
-      <w:bookmarkEnd w:id="1"/>
       <w:r>
         <w:rPr>
           <w:rFonts w:ascii="Sylfaen" w:hAnsi="Sylfaen" w:cs="Sylfaen"/>
@@ -2542,7 +2567,7 @@
     <w:lsdException w:qFormat="1" w:unhideWhenUsed="0" w:uiPriority="0" w:semiHidden="0" w:name="Title"/>
     <w:lsdException w:unhideWhenUsed="0" w:uiPriority="0" w:semiHidden="0" w:name="Closing"/>
     <w:lsdException w:unhideWhenUsed="0" w:uiPriority="0" w:semiHidden="0" w:name="Signature"/>
-    <w:lsdException w:uiPriority="1" w:name="Default Paragraph Font"/>
+    <w:lsdException w:qFormat="1" w:uiPriority="1" w:name="Default Paragraph Font"/>
     <w:lsdException w:unhideWhenUsed="0" w:uiPriority="0" w:semiHidden="0" w:name="Body Text"/>
     <w:lsdException w:unhideWhenUsed="0" w:uiPriority="0" w:semiHidden="0" w:name="Body Text Indent"/>
     <w:lsdException w:unhideWhenUsed="0" w:uiPriority="0" w:semiHidden="0" w:name="List Continue"/>
@@ -2741,6 +2766,7 @@
     <w:name w:val="Default Paragraph Font"/>
     <w:semiHidden/>
     <w:unhideWhenUsed/>
+    <w:qFormat/>
     <w:uiPriority w:val="1"/>
   </w:style>
   <w:style w:type="table" w:default="1" w:styleId="3">

</xml_diff>

<commit_message>
FIx receiver in fille
</commit_message>
<xml_diff>
--- a/public/files/contract_order_in_template.docx
+++ b/public/files/contract_order_in_template.docx
@@ -836,7 +836,24 @@
                 <w:sz w:val="20"/>
                 <w:szCs w:val="20"/>
               </w:rPr>
-              <w:t xml:space="preserve">    ${client_name}</w:t>
+              <w:t xml:space="preserve">    ${</w:t>
+            </w:r>
+            <w:r>
+              <w:rPr>
+                <w:rFonts w:hint="default" w:ascii="Sylfaen" w:hAnsi="Sylfaen" w:cs="Sylfaen"/>
+                <w:sz w:val="20"/>
+                <w:szCs w:val="20"/>
+                <w:lang w:val="en-US"/>
+              </w:rPr>
+              <w:t>receiver</w:t>
+            </w:r>
+            <w:r>
+              <w:rPr>
+                <w:rFonts w:ascii="Sylfaen" w:hAnsi="Sylfaen" w:cs="Sylfaen"/>
+                <w:sz w:val="20"/>
+                <w:szCs w:val="20"/>
+              </w:rPr>
+              <w:t>}</w:t>
             </w:r>
           </w:p>
           <w:p>
@@ -1834,7 +1851,26 @@
                 <w:sz w:val="20"/>
                 <w:szCs w:val="20"/>
               </w:rPr>
-              <w:t xml:space="preserve"> Ստացված է  ${client_name}</w:t>
+              <w:t xml:space="preserve"> Ստացված է  ${</w:t>
+            </w:r>
+            <w:r>
+              <w:rPr>
+                <w:rFonts w:hint="default" w:ascii="Sylfaen" w:hAnsi="Sylfaen" w:cs="Sylfaen"/>
+                <w:sz w:val="20"/>
+                <w:szCs w:val="20"/>
+                <w:lang w:val="en-US"/>
+              </w:rPr>
+              <w:t>receiver</w:t>
+            </w:r>
+            <w:bookmarkStart w:id="1" w:name="_GoBack"/>
+            <w:bookmarkEnd w:id="1"/>
+            <w:r>
+              <w:rPr>
+                <w:rFonts w:ascii="Sylfaen" w:hAnsi="Sylfaen" w:cs="Sylfaen"/>
+                <w:sz w:val="20"/>
+                <w:szCs w:val="20"/>
+              </w:rPr>
+              <w:t>}</w:t>
             </w:r>
           </w:p>
           <w:p>
@@ -2166,8 +2202,6 @@
               </w:rPr>
               <w:t>2</w:t>
             </w:r>
-            <w:bookmarkStart w:id="1" w:name="_GoBack"/>
-            <w:bookmarkEnd w:id="1"/>
             <w:r>
               <w:rPr>
                 <w:rFonts w:ascii="Sylfaen" w:hAnsi="Sylfaen" w:cs="Sylfaen"/>

</xml_diff>